<commit_message>
minor changed done how tos updated
</commit_message>
<xml_diff>
--- a/src/PowerQueryExtractionUsingExcel/How to get data from web as json and extract as a table.docx
+++ b/src/PowerQueryExtractionUsingExcel/How to get data from web as json and extract as a table.docx
@@ -1,6 +1,6 @@
 
 <file path=word/document.xml><?xml version="1.0" encoding="utf-8"?>
-<w:document xmlns:wpc="http://schemas.microsoft.com/office/word/2010/wordprocessingCanvas" xmlns:cx="http://schemas.microsoft.com/office/drawing/2014/chartex" xmlns:cx1="http://schemas.microsoft.com/office/drawing/2015/9/8/chartex" xmlns:cx2="http://schemas.microsoft.com/office/drawing/2015/10/21/chartex" xmlns:cx3="http://schemas.microsoft.com/office/drawing/2016/5/9/chartex" xmlns:cx4="http://schemas.microsoft.com/office/drawing/2016/5/10/chartex" xmlns:cx5="http://schemas.microsoft.com/office/drawing/2016/5/11/chartex" xmlns:cx6="http://schemas.microsoft.com/office/drawing/2016/5/12/chartex" xmlns:cx7="http://schemas.microsoft.com/office/drawing/2016/5/13/chartex" xmlns:cx8="http://schemas.microsoft.com/office/drawing/2016/5/14/chartex" xmlns:mc="http://schemas.openxmlformats.org/markup-compatibility/2006" xmlns:aink="http://schemas.microsoft.com/office/drawing/2016/ink" xmlns:am3d="http://schemas.microsoft.com/office/drawing/2017/model3d" xmlns:o="urn:schemas-microsoft-com:office:office" xmlns:oel="http://schemas.microsoft.com/office/2019/extlst" xmlns:r="http://schemas.openxmlformats.org/officeDocument/2006/relationships" xmlns:m="http://schemas.openxmlformats.org/officeDocument/2006/math" xmlns:v="urn:schemas-microsoft-com:vml" xmlns:wp14="http://schemas.microsoft.com/office/word/2010/wordprocessingDrawing" xmlns:wp="http://schemas.openxmlformats.org/drawingml/2006/wordprocessingDrawing" xmlns:w10="urn:schemas-microsoft-com:office:word" xmlns:w="http://schemas.openxmlformats.org/wordprocessingml/2006/main" xmlns:w14="http://schemas.microsoft.com/office/word/2010/wordml" xmlns:w15="http://schemas.microsoft.com/office/word/2012/wordml" xmlns:w16cex="http://schemas.microsoft.com/office/word/2018/wordml/cex" xmlns:w16cid="http://schemas.microsoft.com/office/word/2016/wordml/cid" xmlns:w16="http://schemas.microsoft.com/office/word/2018/wordml" xmlns:w16sdtdh="http://schemas.microsoft.com/office/word/2020/wordml/sdtdatahash" xmlns:w16se="http://schemas.microsoft.com/office/word/2015/wordml/symex" xmlns:wpg="http://schemas.microsoft.com/office/word/2010/wordprocessingGroup" xmlns:wpi="http://schemas.microsoft.com/office/word/2010/wordprocessingInk" xmlns:wne="http://schemas.microsoft.com/office/word/2006/wordml" xmlns:wps="http://schemas.microsoft.com/office/word/2010/wordprocessingShape" mc:Ignorable="w14 w15 w16se w16cid w16 w16cex w16sdtdh wp14">
+<w:document xmlns:wpc="http://schemas.microsoft.com/office/word/2010/wordprocessingCanvas" xmlns:cx="http://schemas.microsoft.com/office/drawing/2014/chartex" xmlns:cx1="http://schemas.microsoft.com/office/drawing/2015/9/8/chartex" xmlns:cx2="http://schemas.microsoft.com/office/drawing/2015/10/21/chartex" xmlns:cx3="http://schemas.microsoft.com/office/drawing/2016/5/9/chartex" xmlns:cx4="http://schemas.microsoft.com/office/drawing/2016/5/10/chartex" xmlns:cx5="http://schemas.microsoft.com/office/drawing/2016/5/11/chartex" xmlns:cx6="http://schemas.microsoft.com/office/drawing/2016/5/12/chartex" xmlns:cx7="http://schemas.microsoft.com/office/drawing/2016/5/13/chartex" xmlns:cx8="http://schemas.microsoft.com/office/drawing/2016/5/14/chartex" xmlns:mc="http://schemas.openxmlformats.org/markup-compatibility/2006" xmlns:aink="http://schemas.microsoft.com/office/drawing/2016/ink" xmlns:am3d="http://schemas.microsoft.com/office/drawing/2017/model3d" xmlns:o="urn:schemas-microsoft-com:office:office" xmlns:oel="http://schemas.microsoft.com/office/2019/extlst" xmlns:r="http://schemas.openxmlformats.org/officeDocument/2006/relationships" xmlns:m="http://schemas.openxmlformats.org/officeDocument/2006/math" xmlns:v="urn:schemas-microsoft-com:vml" xmlns:wp14="http://schemas.microsoft.com/office/word/2010/wordprocessingDrawing" xmlns:wp="http://schemas.openxmlformats.org/drawingml/2006/wordprocessingDrawing" xmlns:w10="urn:schemas-microsoft-com:office:word" xmlns:w="http://schemas.openxmlformats.org/wordprocessingml/2006/main" xmlns:w14="http://schemas.microsoft.com/office/word/2010/wordml" xmlns:w15="http://schemas.microsoft.com/office/word/2012/wordml" xmlns:w16cex="http://schemas.microsoft.com/office/word/2018/wordml/cex" xmlns:w16cid="http://schemas.microsoft.com/office/word/2016/wordml/cid" xmlns:w16="http://schemas.microsoft.com/office/word/2018/wordml" xmlns:w16du="http://schemas.microsoft.com/office/word/2023/wordml/word16du" xmlns:w16sdtdh="http://schemas.microsoft.com/office/word/2020/wordml/sdtdatahash" xmlns:w16se="http://schemas.microsoft.com/office/word/2015/wordml/symex" xmlns:wpg="http://schemas.microsoft.com/office/word/2010/wordprocessingGroup" xmlns:wpi="http://schemas.microsoft.com/office/word/2010/wordprocessingInk" xmlns:wne="http://schemas.microsoft.com/office/word/2006/wordml" xmlns:wps="http://schemas.microsoft.com/office/word/2010/wordprocessingShape" mc:Ignorable="w14 w15 w16se w16cid w16 w16cex w16sdtdh wp14">
   <w:body>
     <w:p>
       <w:pPr>
@@ -18,7 +18,25 @@
           <w:sz w:val="32"/>
           <w:szCs w:val="32"/>
         </w:rPr>
-        <w:t>Extract from JSON</w:t>
+        <w:t>Create</w:t>
+      </w:r>
+      <w:r>
+        <w:rPr>
+          <w:b/>
+          <w:bCs/>
+          <w:sz w:val="32"/>
+          <w:szCs w:val="32"/>
+        </w:rPr>
+        <w:t xml:space="preserve"> JSON</w:t>
+      </w:r>
+      <w:r>
+        <w:rPr>
+          <w:b/>
+          <w:bCs/>
+          <w:sz w:val="32"/>
+          <w:szCs w:val="32"/>
+        </w:rPr>
+        <w:t xml:space="preserve"> file data using browser dev tools</w:t>
       </w:r>
       <w:r>
         <w:rPr>
@@ -49,6 +67,29 @@
         </w:rPr>
         <w:t>Run the Search</w:t>
       </w:r>
+      <w:r>
+        <w:rPr>
+          <w:sz w:val="24"/>
+          <w:szCs w:val="24"/>
+        </w:rPr>
+        <w:t xml:space="preserve"> after Selecting the </w:t>
+      </w:r>
+      <w:proofErr w:type="gramStart"/>
+      <w:r>
+        <w:rPr>
+          <w:sz w:val="24"/>
+          <w:szCs w:val="24"/>
+        </w:rPr>
+        <w:t>type</w:t>
+      </w:r>
+      <w:proofErr w:type="gramEnd"/>
+      <w:r>
+        <w:rPr>
+          <w:sz w:val="24"/>
+          <w:szCs w:val="24"/>
+        </w:rPr>
+        <w:t xml:space="preserve"> dropdown. </w:t>
+      </w:r>
     </w:p>
     <w:p>
       <w:pPr>
@@ -67,7 +108,21 @@
           <w:sz w:val="24"/>
           <w:szCs w:val="24"/>
         </w:rPr>
-        <w:t>Go to developer tools. Press Ctrl + Shift + I</w:t>
+        <w:t>Go to developer tools</w:t>
+      </w:r>
+      <w:r>
+        <w:rPr>
+          <w:sz w:val="24"/>
+          <w:szCs w:val="24"/>
+        </w:rPr>
+        <w:t xml:space="preserve"> by using the keyboard shortcut</w:t>
+      </w:r>
+      <w:r>
+        <w:rPr>
+          <w:sz w:val="24"/>
+          <w:szCs w:val="24"/>
+        </w:rPr>
+        <w:t xml:space="preserve"> Ctrl + Shift + I</w:t>
       </w:r>
     </w:p>
     <w:p>
@@ -103,6 +158,13 @@
         </w:rPr>
         <w:t xml:space="preserve"> tab</w:t>
       </w:r>
+      <w:r>
+        <w:rPr>
+          <w:sz w:val="24"/>
+          <w:szCs w:val="24"/>
+        </w:rPr>
+        <w:t>.</w:t>
+      </w:r>
     </w:p>
     <w:p>
       <w:pPr>
@@ -121,7 +183,32 @@
           <w:sz w:val="24"/>
           <w:szCs w:val="24"/>
         </w:rPr>
-        <w:t>And choose the row starts with “entities?t=” from the table</w:t>
+        <w:t xml:space="preserve">And choose the row starts with </w:t>
+      </w:r>
+      <w:proofErr w:type="spellStart"/>
+      <w:r>
+        <w:rPr>
+          <w:sz w:val="24"/>
+          <w:szCs w:val="24"/>
+          <w:highlight w:val="yellow"/>
+        </w:rPr>
+        <w:t>entities?t</w:t>
+      </w:r>
+      <w:proofErr w:type="spellEnd"/>
+      <w:r>
+        <w:rPr>
+          <w:sz w:val="24"/>
+          <w:szCs w:val="24"/>
+          <w:highlight w:val="yellow"/>
+        </w:rPr>
+        <w:t>=</w:t>
+      </w:r>
+      <w:r>
+        <w:rPr>
+          <w:sz w:val="24"/>
+          <w:szCs w:val="24"/>
+        </w:rPr>
+        <w:t xml:space="preserve"> from the table</w:t>
       </w:r>
       <w:r>
         <w:rPr>
@@ -129,6 +216,32 @@
           <w:szCs w:val="24"/>
         </w:rPr>
         <w:t xml:space="preserve"> as below.</w:t>
+      </w:r>
+      <w:r>
+        <w:rPr>
+          <w:sz w:val="24"/>
+          <w:szCs w:val="24"/>
+        </w:rPr>
+        <w:t xml:space="preserve"> Note: Sometime you might not able to see </w:t>
+      </w:r>
+      <w:proofErr w:type="spellStart"/>
+      <w:proofErr w:type="gramStart"/>
+      <w:r>
+        <w:rPr>
+          <w:sz w:val="24"/>
+          <w:szCs w:val="24"/>
+          <w:highlight w:val="yellow"/>
+        </w:rPr>
+        <w:t>entities?t</w:t>
+      </w:r>
+      <w:proofErr w:type="spellEnd"/>
+      <w:proofErr w:type="gramEnd"/>
+      <w:r>
+        <w:rPr>
+          <w:sz w:val="24"/>
+          <w:szCs w:val="24"/>
+        </w:rPr>
+        <w:t xml:space="preserve"> as below  if that the case run the search again.</w:t>
       </w:r>
     </w:p>
     <w:p>
@@ -141,13 +254,22 @@
       </w:pPr>
       <w:r>
         <w:rPr>
+          <w:sz w:val="24"/>
+          <w:szCs w:val="24"/>
+        </w:rPr>
+        <w:t xml:space="preserve">      </w:t>
+      </w:r>
+      <w:r>
+        <w:rPr>
           <w:noProof/>
+          <w:sz w:val="24"/>
+          <w:szCs w:val="24"/>
         </w:rPr>
         <w:drawing>
-          <wp:inline distT="0" distB="0" distL="0" distR="0" wp14:anchorId="56A79963" wp14:editId="77285128">
-            <wp:extent cx="7560310" cy="5752465"/>
-            <wp:effectExtent l="0" t="0" r="2540" b="635"/>
-            <wp:docPr id="1681277256" name="Picture 1" descr="Text&#10;&#10;Description automatically generated"/>
+          <wp:inline distT="0" distB="0" distL="0" distR="0" wp14:anchorId="055421D8" wp14:editId="034526AA">
+            <wp:extent cx="8172721" cy="5741581"/>
+            <wp:effectExtent l="0" t="0" r="0" b="0"/>
+            <wp:docPr id="1435293012" name="Picture 1" descr="Graphical user interface, text&#10;&#10;Description automatically generated"/>
             <wp:cNvGraphicFramePr>
               <a:graphicFrameLocks xmlns:a="http://schemas.openxmlformats.org/drawingml/2006/main" noChangeAspect="1"/>
             </wp:cNvGraphicFramePr>
@@ -155,12 +277,10 @@
               <a:graphicData uri="http://schemas.openxmlformats.org/drawingml/2006/picture">
                 <pic:pic xmlns:pic="http://schemas.openxmlformats.org/drawingml/2006/picture">
                   <pic:nvPicPr>
-                    <pic:cNvPr id="1681277256" name="Picture 1" descr="Text&#10;&#10;Description automatically generated"/>
-                    <pic:cNvPicPr>
-                      <a:picLocks noChangeAspect="1" noChangeArrowheads="1"/>
-                    </pic:cNvPicPr>
+                    <pic:cNvPr id="1435293012" name="Picture 1" descr="Graphical user interface, text&#10;&#10;Description automatically generated"/>
+                    <pic:cNvPicPr/>
                   </pic:nvPicPr>
-                  <pic:blipFill>
+                  <pic:blipFill rotWithShape="1">
                     <a:blip r:embed="rId5">
                       <a:extLst>
                         <a:ext uri="{28A0092B-C50C-407E-A947-70E740481C1C}">
@@ -168,23 +288,25 @@
                         </a:ext>
                       </a:extLst>
                     </a:blip>
-                    <a:srcRect/>
-                    <a:stretch>
-                      <a:fillRect/>
-                    </a:stretch>
+                    <a:srcRect t="3434" b="12262"/>
+                    <a:stretch/>
                   </pic:blipFill>
                   <pic:spPr bwMode="auto">
                     <a:xfrm>
                       <a:off x="0" y="0"/>
-                      <a:ext cx="7560310" cy="5752465"/>
+                      <a:ext cx="8173591" cy="5742192"/>
                     </a:xfrm>
                     <a:prstGeom prst="rect">
                       <a:avLst/>
                     </a:prstGeom>
-                    <a:noFill/>
                     <a:ln>
                       <a:noFill/>
                     </a:ln>
+                    <a:extLst>
+                      <a:ext uri="{53640926-AAD7-44D8-BBD7-CCE9431645EC}">
+                        <a14:shadowObscured xmlns:a14="http://schemas.microsoft.com/office/drawing/2010/main"/>
+                      </a:ext>
+                    </a:extLst>
                   </pic:spPr>
                 </pic:pic>
               </a:graphicData>
@@ -213,7 +335,23 @@
           <w:sz w:val="24"/>
           <w:szCs w:val="24"/>
         </w:rPr>
-        <w:t>Click Preview tab and Right click on the values on the preview tab and copy</w:t>
+        <w:t xml:space="preserve">Click Preview tab and </w:t>
+      </w:r>
+      <w:proofErr w:type="gramStart"/>
+      <w:r>
+        <w:rPr>
+          <w:sz w:val="24"/>
+          <w:szCs w:val="24"/>
+        </w:rPr>
+        <w:t>Right</w:t>
+      </w:r>
+      <w:proofErr w:type="gramEnd"/>
+      <w:r>
+        <w:rPr>
+          <w:sz w:val="24"/>
+          <w:szCs w:val="24"/>
+        </w:rPr>
+        <w:t xml:space="preserve"> click on the values on the preview tab and copy</w:t>
       </w:r>
       <w:r>
         <w:rPr>
@@ -238,9 +376,8 @@
         <w:rPr>
           <w:noProof/>
         </w:rPr>
-        <w:lastRenderedPageBreak/>
         <w:drawing>
-          <wp:inline distT="0" distB="0" distL="0" distR="0" wp14:anchorId="6D5A40DC" wp14:editId="3A7730A2">
+          <wp:inline distT="0" distB="0" distL="0" distR="0" wp14:anchorId="6D5A40DC" wp14:editId="630B6CD4">
             <wp:extent cx="8077200" cy="2457450"/>
             <wp:effectExtent l="0" t="0" r="0" b="0"/>
             <wp:docPr id="422369502" name="Picture 2" descr="Graphical user interface, text&#10;&#10;Description automatically generated"/>
@@ -291,7 +428,6 @@
     </w:p>
     <w:p>
       <w:pPr>
-        <w:pStyle w:val="ListParagraph"/>
         <w:tabs>
           <w:tab w:val="left" w:pos="2265"/>
         </w:tabs>
@@ -300,27 +436,22 @@
           <w:szCs w:val="24"/>
         </w:rPr>
       </w:pPr>
-    </w:p>
-    <w:p>
-      <w:pPr>
-        <w:pStyle w:val="ListParagraph"/>
-        <w:tabs>
-          <w:tab w:val="left" w:pos="2265"/>
-        </w:tabs>
-        <w:rPr>
-          <w:sz w:val="24"/>
-          <w:szCs w:val="24"/>
-        </w:rPr>
-      </w:pPr>
+      <w:r>
+        <w:rPr>
+          <w:sz w:val="24"/>
+          <w:szCs w:val="24"/>
+        </w:rPr>
+        <w:t xml:space="preserve">             </w:t>
+      </w:r>
       <w:r>
         <w:rPr>
           <w:noProof/>
         </w:rPr>
         <w:drawing>
-          <wp:inline distT="0" distB="0" distL="0" distR="0" wp14:anchorId="3DE82004" wp14:editId="0D2113D2">
-            <wp:extent cx="4610100" cy="3648075"/>
-            <wp:effectExtent l="0" t="0" r="0" b="9525"/>
-            <wp:docPr id="1128082695" name="Picture 1" descr="Graphical user interface&#10;&#10;Description automatically generated"/>
+          <wp:inline distT="0" distB="0" distL="0" distR="0" wp14:anchorId="1B035573" wp14:editId="1E6E4804">
+            <wp:extent cx="8059420" cy="5411972"/>
+            <wp:effectExtent l="0" t="0" r="0" b="0"/>
+            <wp:docPr id="1578616103" name="Picture 2" descr="Graphical user interface&#10;&#10;Description automatically generated"/>
             <wp:cNvGraphicFramePr>
               <a:graphicFrameLocks xmlns:a="http://schemas.openxmlformats.org/drawingml/2006/main" noChangeAspect="1"/>
             </wp:cNvGraphicFramePr>
@@ -328,18 +459,24 @@
               <a:graphicData uri="http://schemas.openxmlformats.org/drawingml/2006/picture">
                 <pic:pic xmlns:pic="http://schemas.openxmlformats.org/drawingml/2006/picture">
                   <pic:nvPicPr>
-                    <pic:cNvPr id="1128082695" name="Picture 1" descr="Graphical user interface&#10;&#10;Description automatically generated"/>
+                    <pic:cNvPr id="1578616103" name="Picture 2" descr="Graphical user interface&#10;&#10;Description automatically generated"/>
                     <pic:cNvPicPr/>
                   </pic:nvPicPr>
                   <pic:blipFill rotWithShape="1">
-                    <a:blip r:embed="rId7"/>
-                    <a:srcRect l="34119" t="16313" r="22764" b="23028"/>
+                    <a:blip r:embed="rId7">
+                      <a:extLst>
+                        <a:ext uri="{28A0092B-C50C-407E-A947-70E740481C1C}">
+                          <a14:useLocalDpi xmlns:a14="http://schemas.microsoft.com/office/drawing/2010/main" val="0"/>
+                        </a:ext>
+                      </a:extLst>
+                    </a:blip>
+                    <a:srcRect r="1387" b="20537"/>
                     <a:stretch/>
                   </pic:blipFill>
                   <pic:spPr bwMode="auto">
                     <a:xfrm>
                       <a:off x="0" y="0"/>
-                      <a:ext cx="4610100" cy="3648075"/>
+                      <a:ext cx="8060195" cy="5412492"/>
                     </a:xfrm>
                     <a:prstGeom prst="rect">
                       <a:avLst/>
@@ -362,6 +499,17 @@
     </w:p>
     <w:p>
       <w:pPr>
+        <w:tabs>
+          <w:tab w:val="left" w:pos="2265"/>
+        </w:tabs>
+        <w:rPr>
+          <w:sz w:val="24"/>
+          <w:szCs w:val="24"/>
+        </w:rPr>
+      </w:pPr>
+    </w:p>
+    <w:p>
+      <w:pPr>
         <w:pStyle w:val="ListParagraph"/>
         <w:numPr>
           <w:ilvl w:val="0"/>
@@ -394,14 +542,81 @@
           <w:sz w:val="24"/>
           <w:szCs w:val="24"/>
         </w:rPr>
-        <w:t>CRD Register - Sample Data</w:t>
-      </w:r>
-      <w:r>
-        <w:rPr>
-          <w:sz w:val="24"/>
-          <w:szCs w:val="24"/>
-        </w:rPr>
-        <w:t>.json” file and save appropriately</w:t>
+        <w:t xml:space="preserve">CRD Register - Sample </w:t>
+      </w:r>
+      <w:proofErr w:type="spellStart"/>
+      <w:r>
+        <w:rPr>
+          <w:sz w:val="24"/>
+          <w:szCs w:val="24"/>
+        </w:rPr>
+        <w:t>Data</w:t>
+      </w:r>
+      <w:r>
+        <w:rPr>
+          <w:sz w:val="24"/>
+          <w:szCs w:val="24"/>
+        </w:rPr>
+        <w:t>.json</w:t>
+      </w:r>
+      <w:proofErr w:type="spellEnd"/>
+      <w:r>
+        <w:rPr>
+          <w:sz w:val="24"/>
+          <w:szCs w:val="24"/>
+        </w:rPr>
+        <w:t>”</w:t>
+      </w:r>
+      <w:r>
+        <w:rPr>
+          <w:sz w:val="24"/>
+          <w:szCs w:val="24"/>
+        </w:rPr>
+        <w:t xml:space="preserve"> and “</w:t>
+      </w:r>
+      <w:proofErr w:type="spellStart"/>
+      <w:r>
+        <w:rPr>
+          <w:sz w:val="24"/>
+          <w:szCs w:val="24"/>
+        </w:rPr>
+        <w:t>SampleDataTemplate</w:t>
+      </w:r>
+      <w:r>
+        <w:rPr>
+          <w:sz w:val="24"/>
+          <w:szCs w:val="24"/>
+        </w:rPr>
+        <w:t>.json</w:t>
+      </w:r>
+      <w:proofErr w:type="spellEnd"/>
+      <w:r>
+        <w:rPr>
+          <w:sz w:val="24"/>
+          <w:szCs w:val="24"/>
+        </w:rPr>
+        <w:t>”</w:t>
+      </w:r>
+      <w:r>
+        <w:rPr>
+          <w:sz w:val="24"/>
+          <w:szCs w:val="24"/>
+        </w:rPr>
+        <w:t xml:space="preserve"> file</w:t>
+      </w:r>
+      <w:r>
+        <w:rPr>
+          <w:sz w:val="24"/>
+          <w:szCs w:val="24"/>
+        </w:rPr>
+        <w:t xml:space="preserve"> to get more clarity</w:t>
+      </w:r>
+      <w:r>
+        <w:rPr>
+          <w:sz w:val="24"/>
+          <w:szCs w:val="24"/>
+        </w:rPr>
+        <w:t xml:space="preserve"> and save appropriately</w:t>
       </w:r>
       <w:r>
         <w:rPr>
@@ -410,6 +625,84 @@
         </w:rPr>
         <w:t>.</w:t>
       </w:r>
+    </w:p>
+    <w:p>
+      <w:pPr>
+        <w:pStyle w:val="ListParagraph"/>
+        <w:tabs>
+          <w:tab w:val="left" w:pos="2265"/>
+        </w:tabs>
+        <w:rPr>
+          <w:sz w:val="24"/>
+          <w:szCs w:val="24"/>
+        </w:rPr>
+      </w:pPr>
+    </w:p>
+    <w:p>
+      <w:pPr>
+        <w:pStyle w:val="ListParagraph"/>
+        <w:tabs>
+          <w:tab w:val="left" w:pos="2265"/>
+        </w:tabs>
+        <w:rPr>
+          <w:sz w:val="24"/>
+          <w:szCs w:val="24"/>
+        </w:rPr>
+      </w:pPr>
+      <w:r>
+        <w:rPr>
+          <w:noProof/>
+          <w:sz w:val="24"/>
+          <w:szCs w:val="24"/>
+        </w:rPr>
+        <w:drawing>
+          <wp:inline distT="0" distB="0" distL="0" distR="0" wp14:anchorId="5682B269" wp14:editId="6F034FA4">
+            <wp:extent cx="5753903" cy="1781424"/>
+            <wp:effectExtent l="0" t="0" r="0" b="9525"/>
+            <wp:docPr id="1702037445" name="Picture 1"/>
+            <wp:cNvGraphicFramePr>
+              <a:graphicFrameLocks xmlns:a="http://schemas.openxmlformats.org/drawingml/2006/main" noChangeAspect="1"/>
+            </wp:cNvGraphicFramePr>
+            <a:graphic xmlns:a="http://schemas.openxmlformats.org/drawingml/2006/main">
+              <a:graphicData uri="http://schemas.openxmlformats.org/drawingml/2006/picture">
+                <pic:pic xmlns:pic="http://schemas.openxmlformats.org/drawingml/2006/picture">
+                  <pic:nvPicPr>
+                    <pic:cNvPr id="1702037445" name=""/>
+                    <pic:cNvPicPr/>
+                  </pic:nvPicPr>
+                  <pic:blipFill>
+                    <a:blip r:embed="rId8"/>
+                    <a:stretch>
+                      <a:fillRect/>
+                    </a:stretch>
+                  </pic:blipFill>
+                  <pic:spPr>
+                    <a:xfrm>
+                      <a:off x="0" y="0"/>
+                      <a:ext cx="5753903" cy="1781424"/>
+                    </a:xfrm>
+                    <a:prstGeom prst="rect">
+                      <a:avLst/>
+                    </a:prstGeom>
+                  </pic:spPr>
+                </pic:pic>
+              </a:graphicData>
+            </a:graphic>
+          </wp:inline>
+        </w:drawing>
+      </w:r>
+    </w:p>
+    <w:p>
+      <w:pPr>
+        <w:pStyle w:val="ListParagraph"/>
+        <w:tabs>
+          <w:tab w:val="left" w:pos="2265"/>
+        </w:tabs>
+        <w:rPr>
+          <w:sz w:val="24"/>
+          <w:szCs w:val="24"/>
+        </w:rPr>
+      </w:pPr>
     </w:p>
     <w:p>
       <w:pPr>
@@ -431,7 +724,23 @@
           <w:sz w:val="24"/>
           <w:szCs w:val="24"/>
         </w:rPr>
-        <w:t>Now you will be able to extract json data to a table using the “</w:t>
+        <w:t xml:space="preserve">Now you will be able to extract </w:t>
+      </w:r>
+      <w:proofErr w:type="spellStart"/>
+      <w:r>
+        <w:rPr>
+          <w:sz w:val="24"/>
+          <w:szCs w:val="24"/>
+        </w:rPr>
+        <w:t>json</w:t>
+      </w:r>
+      <w:proofErr w:type="spellEnd"/>
+      <w:r>
+        <w:rPr>
+          <w:sz w:val="24"/>
+          <w:szCs w:val="24"/>
+        </w:rPr>
+        <w:t xml:space="preserve"> data to a table using the “</w:t>
       </w:r>
       <w:r>
         <w:rPr>
@@ -468,31 +777,55 @@
           <w:sz w:val="24"/>
           <w:szCs w:val="24"/>
         </w:rPr>
-        <w:t>Change the path of the json file in power query editor and refresh the query to get data as a table.</w:t>
-      </w:r>
-    </w:p>
-    <w:p>
-      <w:pPr>
-        <w:pStyle w:val="ListParagraph"/>
-        <w:tabs>
-          <w:tab w:val="left" w:pos="2265"/>
-        </w:tabs>
-        <w:rPr>
-          <w:sz w:val="24"/>
-          <w:szCs w:val="24"/>
-        </w:rPr>
-      </w:pPr>
-    </w:p>
-    <w:p>
-      <w:pPr>
-        <w:rPr>
-          <w:sz w:val="24"/>
-          <w:szCs w:val="24"/>
-        </w:rPr>
-      </w:pPr>
+        <w:t xml:space="preserve">Change the path of the </w:t>
+      </w:r>
+      <w:proofErr w:type="spellStart"/>
+      <w:r>
+        <w:rPr>
+          <w:sz w:val="24"/>
+          <w:szCs w:val="24"/>
+        </w:rPr>
+        <w:t>json</w:t>
+      </w:r>
+      <w:proofErr w:type="spellEnd"/>
+      <w:r>
+        <w:rPr>
+          <w:sz w:val="24"/>
+          <w:szCs w:val="24"/>
+        </w:rPr>
+        <w:t xml:space="preserve"> file in power query </w:t>
+      </w:r>
+      <w:r>
+        <w:rPr>
+          <w:sz w:val="24"/>
+          <w:szCs w:val="24"/>
+        </w:rPr>
+        <w:t xml:space="preserve">advanced </w:t>
+      </w:r>
+      <w:r>
+        <w:rPr>
+          <w:sz w:val="24"/>
+          <w:szCs w:val="24"/>
+        </w:rPr>
+        <w:t xml:space="preserve">editor and refresh the query to get data </w:t>
+      </w:r>
+      <w:r>
+        <w:rPr>
+          <w:sz w:val="24"/>
+          <w:szCs w:val="24"/>
+        </w:rPr>
+        <w:t>in a table format</w:t>
+      </w:r>
+      <w:r>
+        <w:rPr>
+          <w:sz w:val="24"/>
+          <w:szCs w:val="24"/>
+        </w:rPr>
+        <w:t>.</w:t>
+      </w:r>
     </w:p>
     <w:sectPr>
-      <w:pgSz w:w="16838" w:h="11906" w:orient="landscape"/>
+      <w:pgSz w:w="15840" w:h="24480" w:code="3"/>
       <w:pgMar w:top="0" w:right="0" w:bottom="0" w:left="0" w:header="708" w:footer="708" w:gutter="0"/>
       <w:cols w:space="708"/>
       <w:docGrid w:linePitch="360"/>
@@ -502,7 +835,7 @@
 </file>
 
 <file path=word/numbering.xml><?xml version="1.0" encoding="utf-8"?>
-<w:numbering xmlns:wpc="http://schemas.microsoft.com/office/word/2010/wordprocessingCanvas" xmlns:cx="http://schemas.microsoft.com/office/drawing/2014/chartex" xmlns:cx1="http://schemas.microsoft.com/office/drawing/2015/9/8/chartex" xmlns:cx2="http://schemas.microsoft.com/office/drawing/2015/10/21/chartex" xmlns:cx3="http://schemas.microsoft.com/office/drawing/2016/5/9/chartex" xmlns:cx4="http://schemas.microsoft.com/office/drawing/2016/5/10/chartex" xmlns:cx5="http://schemas.microsoft.com/office/drawing/2016/5/11/chartex" xmlns:cx6="http://schemas.microsoft.com/office/drawing/2016/5/12/chartex" xmlns:cx7="http://schemas.microsoft.com/office/drawing/2016/5/13/chartex" xmlns:cx8="http://schemas.microsoft.com/office/drawing/2016/5/14/chartex" xmlns:mc="http://schemas.openxmlformats.org/markup-compatibility/2006" xmlns:aink="http://schemas.microsoft.com/office/drawing/2016/ink" xmlns:am3d="http://schemas.microsoft.com/office/drawing/2017/model3d" xmlns:o="urn:schemas-microsoft-com:office:office" xmlns:oel="http://schemas.microsoft.com/office/2019/extlst" xmlns:r="http://schemas.openxmlformats.org/officeDocument/2006/relationships" xmlns:m="http://schemas.openxmlformats.org/officeDocument/2006/math" xmlns:v="urn:schemas-microsoft-com:vml" xmlns:wp14="http://schemas.microsoft.com/office/word/2010/wordprocessingDrawing" xmlns:wp="http://schemas.openxmlformats.org/drawingml/2006/wordprocessingDrawing" xmlns:w10="urn:schemas-microsoft-com:office:word" xmlns:w="http://schemas.openxmlformats.org/wordprocessingml/2006/main" xmlns:w14="http://schemas.microsoft.com/office/word/2010/wordml" xmlns:w15="http://schemas.microsoft.com/office/word/2012/wordml" xmlns:w16cex="http://schemas.microsoft.com/office/word/2018/wordml/cex" xmlns:w16cid="http://schemas.microsoft.com/office/word/2016/wordml/cid" xmlns:w16="http://schemas.microsoft.com/office/word/2018/wordml" xmlns:w16sdtdh="http://schemas.microsoft.com/office/word/2020/wordml/sdtdatahash" xmlns:w16se="http://schemas.microsoft.com/office/word/2015/wordml/symex" xmlns:wpg="http://schemas.microsoft.com/office/word/2010/wordprocessingGroup" xmlns:wpi="http://schemas.microsoft.com/office/word/2010/wordprocessingInk" xmlns:wne="http://schemas.microsoft.com/office/word/2006/wordml" xmlns:wps="http://schemas.microsoft.com/office/word/2010/wordprocessingShape" mc:Ignorable="w14 w15 w16se w16cid w16 w16cex w16sdtdh wp14">
+<w:numbering xmlns:wpc="http://schemas.microsoft.com/office/word/2010/wordprocessingCanvas" xmlns:cx="http://schemas.microsoft.com/office/drawing/2014/chartex" xmlns:cx1="http://schemas.microsoft.com/office/drawing/2015/9/8/chartex" xmlns:cx2="http://schemas.microsoft.com/office/drawing/2015/10/21/chartex" xmlns:cx3="http://schemas.microsoft.com/office/drawing/2016/5/9/chartex" xmlns:cx4="http://schemas.microsoft.com/office/drawing/2016/5/10/chartex" xmlns:cx5="http://schemas.microsoft.com/office/drawing/2016/5/11/chartex" xmlns:cx6="http://schemas.microsoft.com/office/drawing/2016/5/12/chartex" xmlns:cx7="http://schemas.microsoft.com/office/drawing/2016/5/13/chartex" xmlns:cx8="http://schemas.microsoft.com/office/drawing/2016/5/14/chartex" xmlns:mc="http://schemas.openxmlformats.org/markup-compatibility/2006" xmlns:aink="http://schemas.microsoft.com/office/drawing/2016/ink" xmlns:am3d="http://schemas.microsoft.com/office/drawing/2017/model3d" xmlns:o="urn:schemas-microsoft-com:office:office" xmlns:oel="http://schemas.microsoft.com/office/2019/extlst" xmlns:r="http://schemas.openxmlformats.org/officeDocument/2006/relationships" xmlns:m="http://schemas.openxmlformats.org/officeDocument/2006/math" xmlns:v="urn:schemas-microsoft-com:vml" xmlns:wp14="http://schemas.microsoft.com/office/word/2010/wordprocessingDrawing" xmlns:wp="http://schemas.openxmlformats.org/drawingml/2006/wordprocessingDrawing" xmlns:w10="urn:schemas-microsoft-com:office:word" xmlns:w="http://schemas.openxmlformats.org/wordprocessingml/2006/main" xmlns:w14="http://schemas.microsoft.com/office/word/2010/wordml" xmlns:w15="http://schemas.microsoft.com/office/word/2012/wordml" xmlns:w16cex="http://schemas.microsoft.com/office/word/2018/wordml/cex" xmlns:w16cid="http://schemas.microsoft.com/office/word/2016/wordml/cid" xmlns:w16="http://schemas.microsoft.com/office/word/2018/wordml" xmlns:w16du="http://schemas.microsoft.com/office/word/2023/wordml/word16du" xmlns:w16sdtdh="http://schemas.microsoft.com/office/word/2020/wordml/sdtdatahash" xmlns:w16se="http://schemas.microsoft.com/office/word/2015/wordml/symex" xmlns:wpg="http://schemas.microsoft.com/office/word/2010/wordprocessingGroup" xmlns:wpi="http://schemas.microsoft.com/office/word/2010/wordprocessingInk" xmlns:wne="http://schemas.microsoft.com/office/word/2006/wordml" xmlns:wps="http://schemas.microsoft.com/office/word/2010/wordprocessingShape" mc:Ignorable="w14 w15 w16se w16cid w16 w16cex w16sdtdh wp14">
   <w:abstractNum w:abstractNumId="0" w15:restartNumberingAfterBreak="0">
     <w:nsid w:val="57924B0F"/>
     <w:multiLevelType w:val="hybridMultilevel"/>

</xml_diff>